<commit_message>
Strategy and Template Method Patterns
Added strategy and template method patterns to the project
</commit_message>
<xml_diff>
--- a/Notes.docx
+++ b/Notes.docx
@@ -48,42 +48,26 @@
         <w:rPr>
           <w:lang w:val="en-US"/>
         </w:rPr>
-        <w:t xml:space="preserve">Use for tracking the history of an </w:t>
-      </w:r>
-      <w:proofErr w:type="gramStart"/>
-      <w:r>
-        <w:rPr>
-          <w:lang w:val="en-US"/>
-        </w:rPr>
-        <w:t>object</w:t>
-      </w:r>
-      <w:proofErr w:type="gramEnd"/>
-    </w:p>
-    <w:p>
-      <w:pPr>
-        <w:pStyle w:val="ListParagraph"/>
-        <w:numPr>
-          <w:ilvl w:val="1"/>
-          <w:numId w:val="1"/>
-        </w:numPr>
-        <w:rPr>
-          <w:lang w:val="en-US"/>
-        </w:rPr>
-      </w:pPr>
-      <w:r>
-        <w:rPr>
-          <w:lang w:val="en-US"/>
-        </w:rPr>
-        <w:t xml:space="preserve">You have 3 </w:t>
-      </w:r>
-      <w:proofErr w:type="gramStart"/>
-      <w:r>
-        <w:rPr>
-          <w:lang w:val="en-US"/>
-        </w:rPr>
-        <w:t>classes</w:t>
-      </w:r>
-      <w:proofErr w:type="gramEnd"/>
+        <w:t>Use for tracking the history of an object</w:t>
+      </w:r>
+    </w:p>
+    <w:p>
+      <w:pPr>
+        <w:pStyle w:val="ListParagraph"/>
+        <w:numPr>
+          <w:ilvl w:val="1"/>
+          <w:numId w:val="1"/>
+        </w:numPr>
+        <w:rPr>
+          <w:lang w:val="en-US"/>
+        </w:rPr>
+      </w:pPr>
+      <w:r>
+        <w:rPr>
+          <w:lang w:val="en-US"/>
+        </w:rPr>
+        <w:t>You have 3 classes</w:t>
+      </w:r>
     </w:p>
     <w:p>
       <w:pPr>
@@ -118,16 +102,8 @@
         <w:rPr>
           <w:lang w:val="en-US"/>
         </w:rPr>
-        <w:t xml:space="preserve">Memento – a state of the object at that </w:t>
-      </w:r>
-      <w:proofErr w:type="gramStart"/>
-      <w:r>
-        <w:rPr>
-          <w:lang w:val="en-US"/>
-        </w:rPr>
-        <w:t>particular time</w:t>
-      </w:r>
-      <w:proofErr w:type="gramEnd"/>
+        <w:t>Memento – a state of the object at that particular time</w:t>
+      </w:r>
     </w:p>
     <w:p>
       <w:pPr>
@@ -198,16 +174,8 @@
         <w:rPr>
           <w:lang w:val="en-US"/>
         </w:rPr>
-        <w:t xml:space="preserve">You can implement an interface that the primary class will use and call the same “use this object” function on </w:t>
-      </w:r>
-      <w:proofErr w:type="gramStart"/>
-      <w:r>
-        <w:rPr>
-          <w:lang w:val="en-US"/>
-        </w:rPr>
-        <w:t>it</w:t>
-      </w:r>
-      <w:proofErr w:type="gramEnd"/>
+        <w:t>You can implement an interface that the primary class will use and call the same “use this object” function on it</w:t>
+      </w:r>
     </w:p>
     <w:p>
       <w:pPr>
@@ -240,6 +208,58 @@
       </w:pPr>
       <w:r>
         <w:rPr>
+          <w:noProof/>
+        </w:rPr>
+        <w:drawing>
+          <wp:inline distT="0" distB="0" distL="0" distR="0" wp14:anchorId="024BC3DA" wp14:editId="0D3FF614">
+            <wp:extent cx="2800350" cy="1688886"/>
+            <wp:effectExtent l="0" t="0" r="0" b="6985"/>
+            <wp:docPr id="4" name="Picture 4" descr="Diagram&#10;&#10;Description automatically generated"/>
+            <wp:cNvGraphicFramePr>
+              <a:graphicFrameLocks xmlns:a="http://schemas.openxmlformats.org/drawingml/2006/main" noChangeAspect="1"/>
+            </wp:cNvGraphicFramePr>
+            <a:graphic xmlns:a="http://schemas.openxmlformats.org/drawingml/2006/main">
+              <a:graphicData uri="http://schemas.openxmlformats.org/drawingml/2006/picture">
+                <pic:pic xmlns:pic="http://schemas.openxmlformats.org/drawingml/2006/picture">
+                  <pic:nvPicPr>
+                    <pic:cNvPr id="4" name="Picture 4" descr="Diagram&#10;&#10;Description automatically generated"/>
+                    <pic:cNvPicPr/>
+                  </pic:nvPicPr>
+                  <pic:blipFill>
+                    <a:blip r:embed="rId5"/>
+                    <a:stretch>
+                      <a:fillRect/>
+                    </a:stretch>
+                  </pic:blipFill>
+                  <pic:spPr>
+                    <a:xfrm>
+                      <a:off x="0" y="0"/>
+                      <a:ext cx="2805901" cy="1692234"/>
+                    </a:xfrm>
+                    <a:prstGeom prst="rect">
+                      <a:avLst/>
+                    </a:prstGeom>
+                  </pic:spPr>
+                </pic:pic>
+              </a:graphicData>
+            </a:graphic>
+          </wp:inline>
+        </w:drawing>
+      </w:r>
+    </w:p>
+    <w:p>
+      <w:pPr>
+        <w:pStyle w:val="ListParagraph"/>
+        <w:numPr>
+          <w:ilvl w:val="1"/>
+          <w:numId w:val="1"/>
+        </w:numPr>
+        <w:rPr>
+          <w:lang w:val="en-US"/>
+        </w:rPr>
+      </w:pPr>
+      <w:r>
+        <w:rPr>
           <w:lang w:val="en-US"/>
         </w:rPr>
         <w:t>Example is painting software and tracking what tool the user is currently using</w:t>
@@ -278,16 +298,8 @@
         <w:rPr>
           <w:lang w:val="en-US"/>
         </w:rPr>
-        <w:t xml:space="preserve">Click to </w:t>
-      </w:r>
-      <w:proofErr w:type="gramStart"/>
-      <w:r>
-        <w:rPr>
-          <w:lang w:val="en-US"/>
-        </w:rPr>
-        <w:t>start</w:t>
-      </w:r>
-      <w:proofErr w:type="gramEnd"/>
+        <w:t>Click to start</w:t>
+      </w:r>
     </w:p>
     <w:p>
       <w:pPr>
@@ -304,18 +316,8 @@
         <w:rPr>
           <w:lang w:val="en-US"/>
         </w:rPr>
-        <w:t xml:space="preserve">Release to finish </w:t>
-      </w:r>
-      <w:proofErr w:type="spellStart"/>
-      <w:proofErr w:type="gramStart"/>
-      <w:r>
-        <w:rPr>
-          <w:lang w:val="en-US"/>
-        </w:rPr>
-        <w:t>etc</w:t>
-      </w:r>
-      <w:proofErr w:type="spellEnd"/>
-      <w:proofErr w:type="gramEnd"/>
+        <w:t>Release to finish etc</w:t>
+      </w:r>
     </w:p>
     <w:p>
       <w:pPr>
@@ -386,21 +388,7 @@
         <w:rPr>
           <w:lang w:val="en-US"/>
         </w:rPr>
-        <w:t xml:space="preserve">To resolve </w:t>
-      </w:r>
-      <w:proofErr w:type="gramStart"/>
-      <w:r>
-        <w:rPr>
-          <w:lang w:val="en-US"/>
-        </w:rPr>
-        <w:t>this</w:t>
-      </w:r>
-      <w:proofErr w:type="gramEnd"/>
-      <w:r>
-        <w:rPr>
-          <w:lang w:val="en-US"/>
-        </w:rPr>
-        <w:t xml:space="preserve"> we can create an iterator the browser history can use that will have iterator functionality</w:t>
+        <w:t>To resolve this we can create an iterator the browser history can use that will have iterator functionality</w:t>
       </w:r>
     </w:p>
     <w:p>
@@ -436,6 +424,7 @@
         <w:rPr>
           <w:noProof/>
         </w:rPr>
+        <w:lastRenderedPageBreak/>
         <w:drawing>
           <wp:inline distT="0" distB="0" distL="0" distR="0" wp14:anchorId="48D5678B" wp14:editId="507A1D92">
             <wp:extent cx="4052452" cy="2085975"/>
@@ -452,7 +441,7 @@
                     <pic:cNvPicPr/>
                   </pic:nvPicPr>
                   <pic:blipFill>
-                    <a:blip r:embed="rId5"/>
+                    <a:blip r:embed="rId6"/>
                     <a:stretch>
                       <a:fillRect/>
                     </a:stretch>
@@ -477,13 +466,272 @@
       <w:pPr>
         <w:pStyle w:val="ListParagraph"/>
         <w:numPr>
-          <w:ilvl w:val="1"/>
-          <w:numId w:val="1"/>
-        </w:numPr>
-        <w:rPr>
-          <w:lang w:val="en-US"/>
-        </w:rPr>
-      </w:pPr>
+          <w:ilvl w:val="0"/>
+          <w:numId w:val="1"/>
+        </w:numPr>
+        <w:rPr>
+          <w:lang w:val="en-US"/>
+        </w:rPr>
+      </w:pPr>
+      <w:r>
+        <w:rPr>
+          <w:lang w:val="en-US"/>
+        </w:rPr>
+        <w:t>Strategy</w:t>
+      </w:r>
+    </w:p>
+    <w:p>
+      <w:pPr>
+        <w:pStyle w:val="ListParagraph"/>
+        <w:numPr>
+          <w:ilvl w:val="1"/>
+          <w:numId w:val="1"/>
+        </w:numPr>
+        <w:rPr>
+          <w:lang w:val="en-US"/>
+        </w:rPr>
+      </w:pPr>
+      <w:r>
+        <w:rPr>
+          <w:lang w:val="en-US"/>
+        </w:rPr>
+        <w:t>We have an image storage that has a compressor and filter attached to it</w:t>
+      </w:r>
+    </w:p>
+    <w:p>
+      <w:pPr>
+        <w:pStyle w:val="ListParagraph"/>
+        <w:numPr>
+          <w:ilvl w:val="1"/>
+          <w:numId w:val="1"/>
+        </w:numPr>
+        <w:rPr>
+          <w:lang w:val="en-US"/>
+        </w:rPr>
+      </w:pPr>
+      <w:r>
+        <w:rPr>
+          <w:lang w:val="en-US"/>
+        </w:rPr>
+        <w:t>We want to make sure that if we change or add a compressor or filter, it doesn’t change what the image storage has to do for that</w:t>
+      </w:r>
+    </w:p>
+    <w:p>
+      <w:pPr>
+        <w:pStyle w:val="ListParagraph"/>
+        <w:numPr>
+          <w:ilvl w:val="1"/>
+          <w:numId w:val="1"/>
+        </w:numPr>
+        <w:rPr>
+          <w:lang w:val="en-US"/>
+        </w:rPr>
+      </w:pPr>
+      <w:r>
+        <w:rPr>
+          <w:lang w:val="en-US"/>
+        </w:rPr>
+        <w:t>the polymorphism principle to variable types</w:t>
+      </w:r>
+    </w:p>
+    <w:p>
+      <w:pPr>
+        <w:pStyle w:val="ListParagraph"/>
+        <w:numPr>
+          <w:ilvl w:val="1"/>
+          <w:numId w:val="1"/>
+        </w:numPr>
+        <w:rPr>
+          <w:lang w:val="en-US"/>
+        </w:rPr>
+      </w:pPr>
+      <w:r>
+        <w:rPr>
+          <w:lang w:val="en-US"/>
+        </w:rPr>
+        <w:t>Creating a new class that implements an interface so we don’t have to change anything</w:t>
+      </w:r>
+    </w:p>
+    <w:p>
+      <w:pPr>
+        <w:pStyle w:val="ListParagraph"/>
+        <w:numPr>
+          <w:ilvl w:val="1"/>
+          <w:numId w:val="1"/>
+        </w:numPr>
+        <w:rPr>
+          <w:lang w:val="en-US"/>
+        </w:rPr>
+      </w:pPr>
+      <w:r>
+        <w:rPr>
+          <w:noProof/>
+        </w:rPr>
+        <w:drawing>
+          <wp:inline distT="0" distB="0" distL="0" distR="0" wp14:anchorId="245368E7" wp14:editId="1FED6248">
+            <wp:extent cx="3083135" cy="1600200"/>
+            <wp:effectExtent l="0" t="0" r="3175" b="0"/>
+            <wp:docPr id="3" name="Picture 3" descr="Diagram&#10;&#10;Description automatically generated"/>
+            <wp:cNvGraphicFramePr>
+              <a:graphicFrameLocks xmlns:a="http://schemas.openxmlformats.org/drawingml/2006/main" noChangeAspect="1"/>
+            </wp:cNvGraphicFramePr>
+            <a:graphic xmlns:a="http://schemas.openxmlformats.org/drawingml/2006/main">
+              <a:graphicData uri="http://schemas.openxmlformats.org/drawingml/2006/picture">
+                <pic:pic xmlns:pic="http://schemas.openxmlformats.org/drawingml/2006/picture">
+                  <pic:nvPicPr>
+                    <pic:cNvPr id="3" name="Picture 3" descr="Diagram&#10;&#10;Description automatically generated"/>
+                    <pic:cNvPicPr/>
+                  </pic:nvPicPr>
+                  <pic:blipFill>
+                    <a:blip r:embed="rId7"/>
+                    <a:stretch>
+                      <a:fillRect/>
+                    </a:stretch>
+                  </pic:blipFill>
+                  <pic:spPr>
+                    <a:xfrm>
+                      <a:off x="0" y="0"/>
+                      <a:ext cx="3087144" cy="1602281"/>
+                    </a:xfrm>
+                    <a:prstGeom prst="rect">
+                      <a:avLst/>
+                    </a:prstGeom>
+                  </pic:spPr>
+                </pic:pic>
+              </a:graphicData>
+            </a:graphic>
+          </wp:inline>
+        </w:drawing>
+      </w:r>
+      <w:r>
+        <w:rPr>
+          <w:noProof/>
+        </w:rPr>
+        <w:drawing>
+          <wp:inline distT="0" distB="0" distL="0" distR="0" wp14:anchorId="3E88564A" wp14:editId="0AFC0159">
+            <wp:extent cx="3427559" cy="1743075"/>
+            <wp:effectExtent l="0" t="0" r="1905" b="0"/>
+            <wp:docPr id="2" name="Picture 2" descr="Diagram&#10;&#10;Description automatically generated"/>
+            <wp:cNvGraphicFramePr>
+              <a:graphicFrameLocks xmlns:a="http://schemas.openxmlformats.org/drawingml/2006/main" noChangeAspect="1"/>
+            </wp:cNvGraphicFramePr>
+            <a:graphic xmlns:a="http://schemas.openxmlformats.org/drawingml/2006/main">
+              <a:graphicData uri="http://schemas.openxmlformats.org/drawingml/2006/picture">
+                <pic:pic xmlns:pic="http://schemas.openxmlformats.org/drawingml/2006/picture">
+                  <pic:nvPicPr>
+                    <pic:cNvPr id="2" name="Picture 2" descr="Diagram&#10;&#10;Description automatically generated"/>
+                    <pic:cNvPicPr/>
+                  </pic:nvPicPr>
+                  <pic:blipFill>
+                    <a:blip r:embed="rId8"/>
+                    <a:stretch>
+                      <a:fillRect/>
+                    </a:stretch>
+                  </pic:blipFill>
+                  <pic:spPr>
+                    <a:xfrm>
+                      <a:off x="0" y="0"/>
+                      <a:ext cx="3433176" cy="1745931"/>
+                    </a:xfrm>
+                    <a:prstGeom prst="rect">
+                      <a:avLst/>
+                    </a:prstGeom>
+                  </pic:spPr>
+                </pic:pic>
+              </a:graphicData>
+            </a:graphic>
+          </wp:inline>
+        </w:drawing>
+      </w:r>
+    </w:p>
+    <w:p>
+      <w:pPr>
+        <w:pStyle w:val="ListParagraph"/>
+        <w:numPr>
+          <w:ilvl w:val="0"/>
+          <w:numId w:val="1"/>
+        </w:numPr>
+        <w:rPr>
+          <w:lang w:val="en-US"/>
+        </w:rPr>
+      </w:pPr>
+      <w:r>
+        <w:rPr>
+          <w:lang w:val="en-US"/>
+        </w:rPr>
+        <w:t>Template Method Pattern</w:t>
+      </w:r>
+    </w:p>
+    <w:p>
+      <w:pPr>
+        <w:pStyle w:val="ListParagraph"/>
+        <w:numPr>
+          <w:ilvl w:val="1"/>
+          <w:numId w:val="1"/>
+        </w:numPr>
+        <w:rPr>
+          <w:lang w:val="en-US"/>
+        </w:rPr>
+      </w:pPr>
+      <w:r>
+        <w:rPr>
+          <w:noProof/>
+        </w:rPr>
+        <w:lastRenderedPageBreak/>
+        <w:drawing>
+          <wp:inline distT="0" distB="0" distL="0" distR="0" wp14:anchorId="434C68D8" wp14:editId="1F8E885D">
+            <wp:extent cx="2162175" cy="2226625"/>
+            <wp:effectExtent l="0" t="0" r="0" b="2540"/>
+            <wp:docPr id="5" name="Picture 5" descr="Diagram&#10;&#10;Description automatically generated"/>
+            <wp:cNvGraphicFramePr>
+              <a:graphicFrameLocks xmlns:a="http://schemas.openxmlformats.org/drawingml/2006/main" noChangeAspect="1"/>
+            </wp:cNvGraphicFramePr>
+            <a:graphic xmlns:a="http://schemas.openxmlformats.org/drawingml/2006/main">
+              <a:graphicData uri="http://schemas.openxmlformats.org/drawingml/2006/picture">
+                <pic:pic xmlns:pic="http://schemas.openxmlformats.org/drawingml/2006/picture">
+                  <pic:nvPicPr>
+                    <pic:cNvPr id="5" name="Picture 5" descr="Diagram&#10;&#10;Description automatically generated"/>
+                    <pic:cNvPicPr/>
+                  </pic:nvPicPr>
+                  <pic:blipFill>
+                    <a:blip r:embed="rId9"/>
+                    <a:stretch>
+                      <a:fillRect/>
+                    </a:stretch>
+                  </pic:blipFill>
+                  <pic:spPr>
+                    <a:xfrm>
+                      <a:off x="0" y="0"/>
+                      <a:ext cx="2168463" cy="2233101"/>
+                    </a:xfrm>
+                    <a:prstGeom prst="rect">
+                      <a:avLst/>
+                    </a:prstGeom>
+                  </pic:spPr>
+                </pic:pic>
+              </a:graphicData>
+            </a:graphic>
+          </wp:inline>
+        </w:drawing>
+      </w:r>
+    </w:p>
+    <w:p>
+      <w:pPr>
+        <w:pStyle w:val="ListParagraph"/>
+        <w:numPr>
+          <w:ilvl w:val="1"/>
+          <w:numId w:val="1"/>
+        </w:numPr>
+        <w:rPr>
+          <w:lang w:val="en-US"/>
+        </w:rPr>
+      </w:pPr>
+      <w:r>
+        <w:rPr>
+          <w:lang w:val="en-US"/>
+        </w:rPr>
+        <w:t>If we want certain task logic to happen on all sub tasks we can use an abstract implementation to always handle the primary task logic, and then let the sub tasks (classes that inherit task) continue the rest of their necessary logic after</w:t>
+      </w:r>
     </w:p>
     <w:sectPr>
       <w:pgSz w:w="12240" w:h="15840"/>

</xml_diff>

<commit_message>
Added observer and Mediator patterns to project
</commit_message>
<xml_diff>
--- a/Notes.docx
+++ b/Notes.docx
@@ -1070,6 +1070,321 @@
                     <a:xfrm>
                       <a:off x="0" y="0"/>
                       <a:ext cx="1928051" cy="2230236"/>
+                    </a:xfrm>
+                    <a:prstGeom prst="rect">
+                      <a:avLst/>
+                    </a:prstGeom>
+                  </pic:spPr>
+                </pic:pic>
+              </a:graphicData>
+            </a:graphic>
+          </wp:inline>
+        </w:drawing>
+      </w:r>
+    </w:p>
+    <w:p>
+      <w:pPr>
+        <w:pStyle w:val="ListParagraph"/>
+        <w:numPr>
+          <w:ilvl w:val="0"/>
+          <w:numId w:val="1"/>
+        </w:numPr>
+        <w:rPr>
+          <w:lang w:val="en-US"/>
+        </w:rPr>
+      </w:pPr>
+      <w:r>
+        <w:rPr>
+          <w:lang w:val="en-US"/>
+        </w:rPr>
+        <w:t>Observer</w:t>
+      </w:r>
+    </w:p>
+    <w:p>
+      <w:pPr>
+        <w:pStyle w:val="ListParagraph"/>
+        <w:numPr>
+          <w:ilvl w:val="1"/>
+          <w:numId w:val="1"/>
+        </w:numPr>
+        <w:rPr>
+          <w:lang w:val="en-US"/>
+        </w:rPr>
+      </w:pPr>
+      <w:r>
+        <w:rPr>
+          <w:lang w:val="en-US"/>
+        </w:rPr>
+        <w:t xml:space="preserve">You add an observer interface that will communicate with a data </w:t>
+      </w:r>
+      <w:proofErr w:type="gramStart"/>
+      <w:r>
+        <w:rPr>
+          <w:lang w:val="en-US"/>
+        </w:rPr>
+        <w:t>source</w:t>
+      </w:r>
+      <w:proofErr w:type="gramEnd"/>
+    </w:p>
+    <w:p>
+      <w:pPr>
+        <w:pStyle w:val="ListParagraph"/>
+        <w:numPr>
+          <w:ilvl w:val="1"/>
+          <w:numId w:val="1"/>
+        </w:numPr>
+        <w:rPr>
+          <w:lang w:val="en-US"/>
+        </w:rPr>
+      </w:pPr>
+      <w:r>
+        <w:rPr>
+          <w:noProof/>
+        </w:rPr>
+        <w:drawing>
+          <wp:inline distT="0" distB="0" distL="0" distR="0" wp14:anchorId="47B5B709" wp14:editId="1C689EEA">
+            <wp:extent cx="3743325" cy="2106020"/>
+            <wp:effectExtent l="0" t="0" r="0" b="8890"/>
+            <wp:docPr id="12" name="Picture 12" descr="Diagram&#10;&#10;Description automatically generated"/>
+            <wp:cNvGraphicFramePr>
+              <a:graphicFrameLocks xmlns:a="http://schemas.openxmlformats.org/drawingml/2006/main" noChangeAspect="1"/>
+            </wp:cNvGraphicFramePr>
+            <a:graphic xmlns:a="http://schemas.openxmlformats.org/drawingml/2006/main">
+              <a:graphicData uri="http://schemas.openxmlformats.org/drawingml/2006/picture">
+                <pic:pic xmlns:pic="http://schemas.openxmlformats.org/drawingml/2006/picture">
+                  <pic:nvPicPr>
+                    <pic:cNvPr id="12" name="Picture 12" descr="Diagram&#10;&#10;Description automatically generated"/>
+                    <pic:cNvPicPr/>
+                  </pic:nvPicPr>
+                  <pic:blipFill>
+                    <a:blip r:embed="rId13"/>
+                    <a:stretch>
+                      <a:fillRect/>
+                    </a:stretch>
+                  </pic:blipFill>
+                  <pic:spPr>
+                    <a:xfrm>
+                      <a:off x="0" y="0"/>
+                      <a:ext cx="3746557" cy="2107838"/>
+                    </a:xfrm>
+                    <a:prstGeom prst="rect">
+                      <a:avLst/>
+                    </a:prstGeom>
+                  </pic:spPr>
+                </pic:pic>
+              </a:graphicData>
+            </a:graphic>
+          </wp:inline>
+        </w:drawing>
+      </w:r>
+    </w:p>
+    <w:p>
+      <w:pPr>
+        <w:pStyle w:val="ListParagraph"/>
+        <w:numPr>
+          <w:ilvl w:val="1"/>
+          <w:numId w:val="1"/>
+        </w:numPr>
+        <w:rPr>
+          <w:lang w:val="en-US"/>
+        </w:rPr>
+      </w:pPr>
+      <w:r>
+        <w:rPr>
+          <w:noProof/>
+        </w:rPr>
+        <w:drawing>
+          <wp:inline distT="0" distB="0" distL="0" distR="0" wp14:anchorId="400F6C55" wp14:editId="22E8E668">
+            <wp:extent cx="3228975" cy="1892883"/>
+            <wp:effectExtent l="0" t="0" r="0" b="0"/>
+            <wp:docPr id="13" name="Picture 13" descr="Diagram&#10;&#10;Description automatically generated"/>
+            <wp:cNvGraphicFramePr>
+              <a:graphicFrameLocks xmlns:a="http://schemas.openxmlformats.org/drawingml/2006/main" noChangeAspect="1"/>
+            </wp:cNvGraphicFramePr>
+            <a:graphic xmlns:a="http://schemas.openxmlformats.org/drawingml/2006/main">
+              <a:graphicData uri="http://schemas.openxmlformats.org/drawingml/2006/picture">
+                <pic:pic xmlns:pic="http://schemas.openxmlformats.org/drawingml/2006/picture">
+                  <pic:nvPicPr>
+                    <pic:cNvPr id="13" name="Picture 13" descr="Diagram&#10;&#10;Description automatically generated"/>
+                    <pic:cNvPicPr/>
+                  </pic:nvPicPr>
+                  <pic:blipFill>
+                    <a:blip r:embed="rId14"/>
+                    <a:stretch>
+                      <a:fillRect/>
+                    </a:stretch>
+                  </pic:blipFill>
+                  <pic:spPr>
+                    <a:xfrm>
+                      <a:off x="0" y="0"/>
+                      <a:ext cx="3236560" cy="1897329"/>
+                    </a:xfrm>
+                    <a:prstGeom prst="rect">
+                      <a:avLst/>
+                    </a:prstGeom>
+                  </pic:spPr>
+                </pic:pic>
+              </a:graphicData>
+            </a:graphic>
+          </wp:inline>
+        </w:drawing>
+      </w:r>
+    </w:p>
+    <w:p>
+      <w:pPr>
+        <w:pStyle w:val="ListParagraph"/>
+        <w:numPr>
+          <w:ilvl w:val="1"/>
+          <w:numId w:val="1"/>
+        </w:numPr>
+        <w:rPr>
+          <w:lang w:val="en-US"/>
+        </w:rPr>
+      </w:pPr>
+      <w:r>
+        <w:rPr>
+          <w:noProof/>
+        </w:rPr>
+        <w:drawing>
+          <wp:inline distT="0" distB="0" distL="0" distR="0" wp14:anchorId="7D9C0BC0" wp14:editId="503D4F59">
+            <wp:extent cx="2966916" cy="1543050"/>
+            <wp:effectExtent l="0" t="0" r="5080" b="0"/>
+            <wp:docPr id="14" name="Picture 14" descr="Diagram&#10;&#10;Description automatically generated"/>
+            <wp:cNvGraphicFramePr>
+              <a:graphicFrameLocks xmlns:a="http://schemas.openxmlformats.org/drawingml/2006/main" noChangeAspect="1"/>
+            </wp:cNvGraphicFramePr>
+            <a:graphic xmlns:a="http://schemas.openxmlformats.org/drawingml/2006/main">
+              <a:graphicData uri="http://schemas.openxmlformats.org/drawingml/2006/picture">
+                <pic:pic xmlns:pic="http://schemas.openxmlformats.org/drawingml/2006/picture">
+                  <pic:nvPicPr>
+                    <pic:cNvPr id="14" name="Picture 14" descr="Diagram&#10;&#10;Description automatically generated"/>
+                    <pic:cNvPicPr/>
+                  </pic:nvPicPr>
+                  <pic:blipFill>
+                    <a:blip r:embed="rId15"/>
+                    <a:stretch>
+                      <a:fillRect/>
+                    </a:stretch>
+                  </pic:blipFill>
+                  <pic:spPr>
+                    <a:xfrm>
+                      <a:off x="0" y="0"/>
+                      <a:ext cx="2976849" cy="1548216"/>
+                    </a:xfrm>
+                    <a:prstGeom prst="rect">
+                      <a:avLst/>
+                    </a:prstGeom>
+                  </pic:spPr>
+                </pic:pic>
+              </a:graphicData>
+            </a:graphic>
+          </wp:inline>
+        </w:drawing>
+      </w:r>
+    </w:p>
+    <w:p>
+      <w:pPr>
+        <w:pStyle w:val="ListParagraph"/>
+        <w:numPr>
+          <w:ilvl w:val="0"/>
+          <w:numId w:val="1"/>
+        </w:numPr>
+        <w:rPr>
+          <w:lang w:val="en-US"/>
+        </w:rPr>
+      </w:pPr>
+      <w:r>
+        <w:rPr>
+          <w:lang w:val="en-US"/>
+        </w:rPr>
+        <w:lastRenderedPageBreak/>
+        <w:t>Mediator</w:t>
+      </w:r>
+    </w:p>
+    <w:p>
+      <w:pPr>
+        <w:pStyle w:val="ListParagraph"/>
+        <w:numPr>
+          <w:ilvl w:val="1"/>
+          <w:numId w:val="1"/>
+        </w:numPr>
+        <w:rPr>
+          <w:lang w:val="en-US"/>
+        </w:rPr>
+      </w:pPr>
+      <w:r>
+        <w:rPr>
+          <w:lang w:val="en-US"/>
+        </w:rPr>
+        <w:t xml:space="preserve">Dialogue box or form that needs to </w:t>
+      </w:r>
+      <w:proofErr w:type="gramStart"/>
+      <w:r>
+        <w:rPr>
+          <w:lang w:val="en-US"/>
+        </w:rPr>
+        <w:t>collaborate</w:t>
+      </w:r>
+      <w:proofErr w:type="gramEnd"/>
+    </w:p>
+    <w:p>
+      <w:pPr>
+        <w:pStyle w:val="ListParagraph"/>
+        <w:numPr>
+          <w:ilvl w:val="1"/>
+          <w:numId w:val="1"/>
+        </w:numPr>
+        <w:rPr>
+          <w:lang w:val="en-US"/>
+        </w:rPr>
+      </w:pPr>
+      <w:r>
+        <w:rPr>
+          <w:lang w:val="en-US"/>
+        </w:rPr>
+        <w:t>When you have a series of objects that need to communicate, instead of them just all talking to each other, they talk to a primary source</w:t>
+      </w:r>
+    </w:p>
+    <w:p>
+      <w:pPr>
+        <w:pStyle w:val="ListParagraph"/>
+        <w:numPr>
+          <w:ilvl w:val="1"/>
+          <w:numId w:val="1"/>
+        </w:numPr>
+        <w:rPr>
+          <w:lang w:val="en-US"/>
+        </w:rPr>
+      </w:pPr>
+      <w:r>
+        <w:rPr>
+          <w:noProof/>
+        </w:rPr>
+        <w:drawing>
+          <wp:inline distT="0" distB="0" distL="0" distR="0" wp14:anchorId="281494D7" wp14:editId="10672BD5">
+            <wp:extent cx="3430245" cy="2019300"/>
+            <wp:effectExtent l="0" t="0" r="0" b="0"/>
+            <wp:docPr id="15" name="Picture 15" descr="Diagram&#10;&#10;Description automatically generated"/>
+            <wp:cNvGraphicFramePr>
+              <a:graphicFrameLocks xmlns:a="http://schemas.openxmlformats.org/drawingml/2006/main" noChangeAspect="1"/>
+            </wp:cNvGraphicFramePr>
+            <a:graphic xmlns:a="http://schemas.openxmlformats.org/drawingml/2006/main">
+              <a:graphicData uri="http://schemas.openxmlformats.org/drawingml/2006/picture">
+                <pic:pic xmlns:pic="http://schemas.openxmlformats.org/drawingml/2006/picture">
+                  <pic:nvPicPr>
+                    <pic:cNvPr id="15" name="Picture 15" descr="Diagram&#10;&#10;Description automatically generated"/>
+                    <pic:cNvPicPr/>
+                  </pic:nvPicPr>
+                  <pic:blipFill>
+                    <a:blip r:embed="rId16"/>
+                    <a:stretch>
+                      <a:fillRect/>
+                    </a:stretch>
+                  </pic:blipFill>
+                  <pic:spPr>
+                    <a:xfrm>
+                      <a:off x="0" y="0"/>
+                      <a:ext cx="3438566" cy="2024199"/>
                     </a:xfrm>
                     <a:prstGeom prst="rect">
                       <a:avLst/>

</xml_diff>